<commit_message>
terceira versão do relatório
</commit_message>
<xml_diff>
--- a/Projeto Final - Das.docx
+++ b/Projeto Final - Das.docx
@@ -185,12 +185,12 @@
             <wp:extent cx="4333875" cy="1095375"/>
             <wp:effectExtent b="0" l="0" r="0" t="0"/>
             <wp:wrapNone/>
-            <wp:docPr id="6" name="image1.png"/>
+            <wp:docPr id="6" name="image2.png"/>
             <a:graphic>
               <a:graphicData uri="http://schemas.openxmlformats.org/drawingml/2006/picture">
                 <pic:pic>
                   <pic:nvPicPr>
-                    <pic:cNvPr id="0" name="image1.png"/>
+                    <pic:cNvPr id="0" name="image2.png"/>
                     <pic:cNvPicPr preferRelativeResize="0"/>
                   </pic:nvPicPr>
                   <pic:blipFill>
@@ -593,6 +593,77 @@
         <w:ind w:firstLine="720"/>
         <w:jc w:val="both"/>
         <w:rPr>
+          <w:i w:val="1"/>
+          <w:sz w:val="24"/>
+          <w:szCs w:val="24"/>
+        </w:rPr>
+      </w:pPr>
+      <w:r>
+        <w:rPr>
+          <w:sz w:val="24"/>
+          <w:szCs w:val="24"/>
+          <w:rtl w:val="0"/>
+        </w:rPr>
+        <w:t xml:space="preserve"> O objetivo principal deste projeto é desenvolver um repositório em </w:t>
+      </w:r>
+      <w:r>
+        <w:rPr>
+          <w:i w:val="1"/>
+          <w:sz w:val="24"/>
+          <w:szCs w:val="24"/>
+          <w:rtl w:val="0"/>
+        </w:rPr>
+        <w:t xml:space="preserve">GitHub</w:t>
+      </w:r>
+      <w:r>
+        <w:rPr>
+          <w:sz w:val="24"/>
+          <w:szCs w:val="24"/>
+          <w:rtl w:val="0"/>
+        </w:rPr>
+        <w:t xml:space="preserve">, no qual tínhamos que criar </w:t>
+      </w:r>
+      <w:r>
+        <w:rPr>
+          <w:i w:val="1"/>
+          <w:sz w:val="24"/>
+          <w:szCs w:val="24"/>
+          <w:rtl w:val="0"/>
+        </w:rPr>
+        <w:t xml:space="preserve">branches </w:t>
+      </w:r>
+      <w:r>
+        <w:rPr>
+          <w:sz w:val="24"/>
+          <w:szCs w:val="24"/>
+          <w:rtl w:val="0"/>
+        </w:rPr>
+        <w:t xml:space="preserve">controlando as versões de um relatório utilizando o repositório, sendo que o link para o mesmo é: </w:t>
+      </w:r>
+      <w:hyperlink r:id="rId7">
+        <w:r>
+          <w:rPr>
+            <w:i w:val="1"/>
+            <w:color w:val="1155cc"/>
+            <w:sz w:val="24"/>
+            <w:szCs w:val="24"/>
+            <w:u w:val="single"/>
+            <w:rtl w:val="0"/>
+          </w:rPr>
+          <w:t xml:space="preserve">Github</w:t>
+        </w:r>
+      </w:hyperlink>
+      <w:r>
+        <w:rPr>
+          <w:rtl w:val="0"/>
+        </w:rPr>
+      </w:r>
+    </w:p>
+    <w:p>
+      <w:pPr>
+        <w:ind w:firstLine="720"/>
+        <w:jc w:val="both"/>
+        <w:rPr>
           <w:sz w:val="24"/>
           <w:szCs w:val="24"/>
         </w:rPr>
@@ -906,16 +977,16 @@
           <wp:inline distB="114300" distT="114300" distL="114300" distR="114300">
             <wp:extent cx="5291138" cy="304800"/>
             <wp:effectExtent b="0" l="0" r="0" t="0"/>
-            <wp:docPr id="2" name="image2.png"/>
+            <wp:docPr id="2" name="image3.png"/>
             <a:graphic>
               <a:graphicData uri="http://schemas.openxmlformats.org/drawingml/2006/picture">
                 <pic:pic>
                   <pic:nvPicPr>
-                    <pic:cNvPr id="0" name="image2.png"/>
+                    <pic:cNvPr id="0" name="image3.png"/>
                     <pic:cNvPicPr preferRelativeResize="0"/>
                   </pic:nvPicPr>
                   <pic:blipFill>
-                    <a:blip r:embed="rId7"/>
+                    <a:blip r:embed="rId8"/>
                     <a:srcRect b="0" l="0" r="0" t="0"/>
                     <a:stretch>
                       <a:fillRect/>
@@ -1014,16 +1085,16 @@
           <wp:inline distB="114300" distT="114300" distL="114300" distR="114300">
             <wp:extent cx="1406362" cy="2372786"/>
             <wp:effectExtent b="0" l="0" r="0" t="0"/>
-            <wp:docPr id="3" name="image4.png"/>
+            <wp:docPr id="3" name="image5.png"/>
             <a:graphic>
               <a:graphicData uri="http://schemas.openxmlformats.org/drawingml/2006/picture">
                 <pic:pic>
                   <pic:nvPicPr>
-                    <pic:cNvPr id="0" name="image4.png"/>
+                    <pic:cNvPr id="0" name="image5.png"/>
                     <pic:cNvPicPr preferRelativeResize="0"/>
                   </pic:nvPicPr>
                   <pic:blipFill>
-                    <a:blip r:embed="rId8"/>
+                    <a:blip r:embed="rId9"/>
                     <a:srcRect b="0" l="0" r="0" t="0"/>
                     <a:stretch>
                       <a:fillRect/>
@@ -1107,16 +1178,16 @@
           <wp:inline distB="114300" distT="114300" distL="114300" distR="114300">
             <wp:extent cx="2852738" cy="1833903"/>
             <wp:effectExtent b="0" l="0" r="0" t="0"/>
-            <wp:docPr id="4" name="image3.png"/>
+            <wp:docPr id="4" name="image6.png"/>
             <a:graphic>
               <a:graphicData uri="http://schemas.openxmlformats.org/drawingml/2006/picture">
                 <pic:pic>
                   <pic:nvPicPr>
-                    <pic:cNvPr id="0" name="image3.png"/>
+                    <pic:cNvPr id="0" name="image6.png"/>
                     <pic:cNvPicPr preferRelativeResize="0"/>
                   </pic:nvPicPr>
                   <pic:blipFill>
-                    <a:blip r:embed="rId9"/>
+                    <a:blip r:embed="rId10"/>
                     <a:srcRect b="0" l="0" r="0" t="0"/>
                     <a:stretch>
                       <a:fillRect/>
@@ -1244,16 +1315,16 @@
           <wp:inline distB="114300" distT="114300" distL="114300" distR="114300">
             <wp:extent cx="2872127" cy="1846367"/>
             <wp:effectExtent b="0" l="0" r="0" t="0"/>
-            <wp:docPr id="1" name="image5.png"/>
+            <wp:docPr id="1" name="image4.png"/>
             <a:graphic>
               <a:graphicData uri="http://schemas.openxmlformats.org/drawingml/2006/picture">
                 <pic:pic>
                   <pic:nvPicPr>
-                    <pic:cNvPr id="0" name="image5.png"/>
+                    <pic:cNvPr id="0" name="image4.png"/>
                     <pic:cNvPicPr preferRelativeResize="0"/>
                   </pic:nvPicPr>
                   <pic:blipFill>
-                    <a:blip r:embed="rId10"/>
+                    <a:blip r:embed="rId11"/>
                     <a:srcRect b="0" l="0" r="0" t="0"/>
                     <a:stretch>
                       <a:fillRect/>
@@ -1365,10 +1436,10 @@
       </w:r>
     </w:p>
     <w:sectPr>
-      <w:headerReference r:id="rId11" w:type="default"/>
-      <w:headerReference r:id="rId12" w:type="first"/>
-      <w:footerReference r:id="rId13" w:type="default"/>
-      <w:footerReference r:id="rId14" w:type="first"/>
+      <w:headerReference r:id="rId12" w:type="default"/>
+      <w:headerReference r:id="rId13" w:type="first"/>
+      <w:footerReference r:id="rId14" w:type="default"/>
+      <w:footerReference r:id="rId15" w:type="first"/>
       <w:pgSz w:h="16834" w:w="11909" w:orient="portrait"/>
       <w:pgMar w:bottom="1440" w:top="1440" w:left="1440" w:right="1440" w:header="720" w:footer="720"/>
       <w:pgNumType w:start="0"/>
@@ -1447,12 +1518,12 @@
         <wp:inline distB="114300" distT="114300" distL="114300" distR="114300">
           <wp:extent cx="1847850" cy="467272"/>
           <wp:effectExtent b="0" l="0" r="0" t="0"/>
-          <wp:docPr id="5" name="image6.png"/>
+          <wp:docPr id="5" name="image1.png"/>
           <a:graphic>
             <a:graphicData uri="http://schemas.openxmlformats.org/drawingml/2006/picture">
               <pic:pic>
                 <pic:nvPicPr>
-                  <pic:cNvPr id="0" name="image6.png"/>
+                  <pic:cNvPr id="0" name="image1.png"/>
                   <pic:cNvPicPr preferRelativeResize="0"/>
                 </pic:nvPicPr>
                 <pic:blipFill>

</xml_diff>